<commit_message>
Auto-committed on 2023/07/21 週五 17:07:29.12
</commit_message>
<xml_diff>
--- a/Program/Other/URS_mod/L9747-催收及呆帳戶暫收款明細表v2.0.docx
+++ b/Program/Other/URS_mod/L9747-催收及呆帳戶暫收款明細表v2.0.docx
@@ -352,9 +352,9 @@
             </w:r>
             <w:r>
               <w:rPr>
-                <w:rFonts w:ascii="標楷體" w:hAnsi="標楷體" w:hint="eastAsia"/>
-              </w:rPr>
-              <w:t>17</w:t>
+                <w:rFonts w:ascii="標楷體" w:hAnsi="標楷體"/>
+              </w:rPr>
+              <w:t>21</w:t>
             </w:r>
           </w:p>
         </w:tc>
@@ -1262,6 +1262,61 @@
           <w:sz w:val="24"/>
         </w:rPr>
         <w:t>CdCity 地區別代碼檔</w:t>
+      </w:r>
+    </w:p>
+    <w:p>
+      <w:pPr>
+        <w:pStyle w:val="32"/>
+        <w:numPr>
+          <w:ilvl w:val="1"/>
+          <w:numId w:val="40"/>
+        </w:numPr>
+        <w:rPr>
+          <w:rFonts w:ascii="標楷體" w:hAnsi="標楷體"/>
+          <w:sz w:val="24"/>
+        </w:rPr>
+      </w:pPr>
+      <w:r>
+        <w:rPr>
+          <w:rFonts w:ascii="標楷體" w:hAnsi="標楷體" w:hint="eastAsia"/>
+          <w:sz w:val="24"/>
+        </w:rPr>
+        <w:t>AcDe</w:t>
+      </w:r>
+      <w:r>
+        <w:rPr>
+          <w:rFonts w:ascii="標楷體" w:hAnsi="標楷體"/>
+          <w:sz w:val="24"/>
+        </w:rPr>
+        <w:t>tail</w:t>
+      </w:r>
+      <w:r>
+        <w:rPr>
+          <w:rFonts w:ascii="標楷體" w:hAnsi="標楷體" w:hint="eastAsia"/>
+          <w:sz w:val="24"/>
+        </w:rPr>
+        <w:t xml:space="preserve"> </w:t>
+      </w:r>
+      <w:r>
+        <w:rPr>
+          <w:rFonts w:ascii="標楷體" w:hAnsi="標楷體" w:hint="eastAsia"/>
+          <w:sz w:val="24"/>
+        </w:rPr>
+        <w:t>會計</w:t>
+      </w:r>
+      <w:r>
+        <w:rPr>
+          <w:rFonts w:ascii="標楷體" w:hAnsi="標楷體" w:hint="eastAsia"/>
+          <w:sz w:val="24"/>
+        </w:rPr>
+        <w:t>帳務明細</w:t>
+      </w:r>
+      <w:r>
+        <w:rPr>
+          <w:rFonts w:ascii="標楷體" w:hAnsi="標楷體" w:hint="eastAsia"/>
+          <w:sz w:val="24"/>
+        </w:rPr>
+        <w:t>檔</w:t>
       </w:r>
     </w:p>
     <w:p>
@@ -1440,6 +1495,7 @@
           <w:rFonts w:ascii="標楷體" w:hAnsi="標楷體" w:hint="eastAsia"/>
           <w:sz w:val="24"/>
         </w:rPr>
+        <w:lastRenderedPageBreak/>
         <w:t>預 設 值：日曆日</w:t>
       </w:r>
     </w:p>
@@ -1485,7 +1541,6 @@
           <w:rFonts w:ascii="標楷體" w:hAnsi="標楷體" w:hint="eastAsia"/>
           <w:sz w:val="24"/>
         </w:rPr>
-        <w:lastRenderedPageBreak/>
         <w:t>【進表條件】:</w:t>
       </w:r>
     </w:p>
@@ -1536,6 +1591,9 @@
         <w:ind w:hanging="992"/>
       </w:pPr>
       <w:r>
+        <w:rPr>
+          <w:noProof/>
+        </w:rPr>
         <w:drawing>
           <wp:inline distT="0" distB="0" distL="0" distR="0" wp14:anchorId="7703F638" wp14:editId="13DC4AF0">
             <wp:extent cx="5467350" cy="3907218"/>
@@ -1602,7 +1660,6 @@
       <w:pPr>
         <w:pStyle w:val="3TEXT"/>
         <w:rPr>
-          <w:rFonts w:hint="eastAsia"/>
           <w:sz w:val="22"/>
           <w:szCs w:val="22"/>
         </w:rPr>
@@ -2031,6 +2088,7 @@
               <w:rPr>
                 <w:rFonts w:ascii="標楷體" w:hAnsi="標楷體" w:hint="eastAsia"/>
               </w:rPr>
+              <w:lastRenderedPageBreak/>
               <w:t>額度</w:t>
             </w:r>
           </w:p>
@@ -2214,7 +2272,6 @@
               <w:rPr>
                 <w:rFonts w:ascii="標楷體" w:hAnsi="標楷體" w:hint="eastAsia"/>
               </w:rPr>
-              <w:lastRenderedPageBreak/>
               <w:t>暫收款金額</w:t>
             </w:r>
           </w:p>
@@ -2311,7 +2368,7 @@
     <w:tbl>
       <w:tblPr>
         <w:tblStyle w:val="af"/>
-        <w:tblW w:w="0" w:type="auto"/>
+        <w:tblW w:w="9977" w:type="dxa"/>
         <w:tblLook w:val="04A0" w:firstRow="1" w:lastRow="0" w:firstColumn="1" w:lastColumn="0" w:noHBand="0" w:noVBand="1"/>
       </w:tblPr>
       <w:tblGrid>
@@ -2353,7 +2410,7 @@
               <w:rPr>
                 <w:rFonts w:ascii="標楷體" w:hAnsi="標楷體"/>
               </w:rPr>
-              <w:t xml:space="preserve">       ,v."CityCode" </w:t>
+              <w:t xml:space="preserve">      ,ViableCusts."CityCode" </w:t>
             </w:r>
           </w:p>
           <w:p>
@@ -2370,7 +2427,7 @@
               <w:rPr>
                 <w:rFonts w:ascii="標楷體" w:hAnsi="標楷體"/>
               </w:rPr>
-              <w:t xml:space="preserve">       ,v."CustNo" </w:t>
+              <w:t xml:space="preserve">      ,ViableCusts."CustNo" </w:t>
             </w:r>
           </w:p>
           <w:p>
@@ -2387,7 +2444,7 @@
               <w:rPr>
                 <w:rFonts w:ascii="標楷體" w:hAnsi="標楷體"/>
               </w:rPr>
-              <w:t xml:space="preserve">       ,v."FacmNo" </w:t>
+              <w:t xml:space="preserve">      ,ViableCusts."FacmNo" </w:t>
             </w:r>
           </w:p>
           <w:p>
@@ -2404,7 +2461,7 @@
               <w:rPr>
                 <w:rFonts w:ascii="標楷體" w:hAnsi="標楷體"/>
               </w:rPr>
-              <w:t xml:space="preserve">       ,v."Status" </w:t>
+              <w:t xml:space="preserve">      ,ViableCusts."Status" </w:t>
             </w:r>
           </w:p>
           <w:p>
@@ -2421,7 +2478,7 @@
               <w:rPr>
                 <w:rFonts w:ascii="標楷體" w:hAnsi="標楷體"/>
               </w:rPr>
-              <w:t xml:space="preserve">       ,"Fn_ParseEOL"(C."CustName",0) AS "CustName" </w:t>
+              <w:t xml:space="preserve">      ,"Fn_ParseEOL"(C."CustName",0) AS "CustName"</w:t>
             </w:r>
           </w:p>
           <w:p>
@@ -2438,7 +2495,7 @@
               <w:rPr>
                 <w:rFonts w:ascii="標楷體" w:hAnsi="標楷體"/>
               </w:rPr>
-              <w:t xml:space="preserve">       ,A."RvBal" </w:t>
+              <w:t xml:space="preserve">      ,DECODE(ViableCusts."Status",2,A2."RvBal",A."RvBal") AS "RvBal"</w:t>
             </w:r>
           </w:p>
           <w:p>
@@ -2455,7 +2512,13 @@
               <w:rPr>
                 <w:rFonts w:ascii="標楷體" w:hAnsi="標楷體"/>
               </w:rPr>
-              <w:t xml:space="preserve"> FROM ( SELECT CL."CityCode" AS "CityCode"</w:t>
+              <w:t>FROM (</w:t>
+            </w:r>
+            <w:r>
+              <w:rPr>
+                <w:rFonts w:ascii="標楷體" w:hAnsi="標楷體"/>
+              </w:rPr>
+              <w:t>SELECT CL."CityCode" AS "CityCode"</w:t>
             </w:r>
           </w:p>
           <w:p>
@@ -2761,7 +2824,13 @@
               <w:rPr>
                 <w:rFonts w:ascii="標楷體" w:hAnsi="標楷體"/>
               </w:rPr>
-              <w:t xml:space="preserve">        ,D."CustNo" ) v </w:t>
+              <w:t xml:space="preserve">        ,D."CustNo"</w:t>
+            </w:r>
+            <w:r>
+              <w:rPr>
+                <w:rFonts w:ascii="標楷體" w:hAnsi="標楷體"/>
+              </w:rPr>
+              <w:t xml:space="preserve"> ) ViableCusts </w:t>
             </w:r>
           </w:p>
           <w:p>
@@ -2778,7 +2847,7 @@
               <w:rPr>
                 <w:rFonts w:ascii="標楷體" w:hAnsi="標楷體"/>
               </w:rPr>
-              <w:t xml:space="preserve"> LEFT JOIN ( SELECT "CustNo" </w:t>
+              <w:t xml:space="preserve">LEFT JOIN ( SELECT "CustNo" </w:t>
             </w:r>
           </w:p>
           <w:p>
@@ -2795,7 +2864,7 @@
               <w:rPr>
                 <w:rFonts w:ascii="標楷體" w:hAnsi="標楷體"/>
               </w:rPr>
-              <w:t xml:space="preserve">                   ,SUM("RvBal") "RvBal" </w:t>
+              <w:t xml:space="preserve">                  ,"TxAmt" AS  "RvBal" </w:t>
             </w:r>
           </w:p>
           <w:p>
@@ -2812,7 +2881,7 @@
               <w:rPr>
                 <w:rFonts w:ascii="標楷體" w:hAnsi="標楷體"/>
               </w:rPr>
-              <w:t xml:space="preserve">             FROM "AcReceivable" </w:t>
+              <w:t xml:space="preserve">            FROM "AcDetail" </w:t>
             </w:r>
           </w:p>
           <w:p>
@@ -2829,7 +2898,7 @@
               <w:rPr>
                 <w:rFonts w:ascii="標楷體" w:hAnsi="標楷體"/>
               </w:rPr>
-              <w:t xml:space="preserve">             WHERE "AcctCode" = 'TAV' </w:t>
+              <w:t xml:space="preserve">            WHERE "AcctCode" = 'TAV' </w:t>
             </w:r>
           </w:p>
           <w:p>
@@ -2846,7 +2915,7 @@
               <w:rPr>
                 <w:rFonts w:ascii="標楷體" w:hAnsi="標楷體"/>
               </w:rPr>
-              <w:t xml:space="preserve">             GROUP BY "CustNo" ) A ON A."CustNo" = v."CustNo" </w:t>
+              <w:t xml:space="preserve">              AND "DbCr" = 'D' </w:t>
             </w:r>
           </w:p>
           <w:p>
@@ -2863,7 +2932,7 @@
               <w:rPr>
                 <w:rFonts w:ascii="標楷體" w:hAnsi="標楷體"/>
               </w:rPr>
-              <w:t xml:space="preserve"> LEFT JOIN "CustMain" C ON C."CustNo" = v."CustNo" </w:t>
+              <w:t xml:space="preserve">              AND "AcDate" = :entdy </w:t>
             </w:r>
           </w:p>
           <w:p>
@@ -2880,7 +2949,7 @@
               <w:rPr>
                 <w:rFonts w:ascii="標楷體" w:hAnsi="標楷體"/>
               </w:rPr>
-              <w:t xml:space="preserve"> LEFT JOIN "CdCity" CT  ON CT."CityCode" = v."CityCode" </w:t>
+              <w:t xml:space="preserve">            ) A ON A."CustNo" = ViableCusts."CustNo" </w:t>
             </w:r>
           </w:p>
           <w:p>
@@ -2897,13 +2966,196 @@
               <w:rPr>
                 <w:rFonts w:ascii="標楷體" w:hAnsi="標楷體"/>
               </w:rPr>
-              <w:t xml:space="preserve"> WHERE NVL(A."RvBal", 0) &gt; 0</w:t>
-            </w:r>
-            <w:r>
-              <w:rPr>
-                <w:rFonts w:ascii="標楷體" w:hAnsi="標楷體"/>
-              </w:rPr>
-              <w:t>;</w:t>
+              <w:t xml:space="preserve">               AND ViableCusts."Status" = 6 </w:t>
+            </w:r>
+          </w:p>
+          <w:p>
+            <w:pPr>
+              <w:tabs>
+                <w:tab w:val="left" w:pos="567"/>
+              </w:tabs>
+              <w:spacing w:line="300" w:lineRule="exact"/>
+              <w:rPr>
+                <w:rFonts w:ascii="標楷體" w:hAnsi="標楷體"/>
+              </w:rPr>
+            </w:pPr>
+            <w:r>
+              <w:rPr>
+                <w:rFonts w:ascii="標楷體" w:hAnsi="標楷體"/>
+              </w:rPr>
+              <w:t xml:space="preserve">LEFT JOIN ( SELECT "CustNo" </w:t>
+            </w:r>
+          </w:p>
+          <w:p>
+            <w:pPr>
+              <w:tabs>
+                <w:tab w:val="left" w:pos="567"/>
+              </w:tabs>
+              <w:spacing w:line="300" w:lineRule="exact"/>
+              <w:rPr>
+                <w:rFonts w:ascii="標楷體" w:hAnsi="標楷體"/>
+              </w:rPr>
+            </w:pPr>
+            <w:r>
+              <w:rPr>
+                <w:rFonts w:ascii="標楷體" w:hAnsi="標楷體"/>
+              </w:rPr>
+              <w:t xml:space="preserve">                  ,"AcBal" AS  "RvBal" </w:t>
+            </w:r>
+          </w:p>
+          <w:p>
+            <w:pPr>
+              <w:tabs>
+                <w:tab w:val="left" w:pos="567"/>
+              </w:tabs>
+              <w:spacing w:line="300" w:lineRule="exact"/>
+              <w:rPr>
+                <w:rFonts w:ascii="標楷體" w:hAnsi="標楷體"/>
+              </w:rPr>
+            </w:pPr>
+            <w:r>
+              <w:rPr>
+                <w:rFonts w:ascii="標楷體" w:hAnsi="標楷體"/>
+              </w:rPr>
+              <w:t xml:space="preserve">            FROM "AcReceivable" </w:t>
+            </w:r>
+          </w:p>
+          <w:p>
+            <w:pPr>
+              <w:tabs>
+                <w:tab w:val="left" w:pos="567"/>
+              </w:tabs>
+              <w:spacing w:line="300" w:lineRule="exact"/>
+              <w:rPr>
+                <w:rFonts w:ascii="標楷體" w:hAnsi="標楷體"/>
+              </w:rPr>
+            </w:pPr>
+            <w:r>
+              <w:rPr>
+                <w:rFonts w:ascii="標楷體" w:hAnsi="標楷體"/>
+              </w:rPr>
+              <w:t xml:space="preserve">            WHERE "AcctCode" = 'TAV' </w:t>
+            </w:r>
+          </w:p>
+          <w:p>
+            <w:pPr>
+              <w:tabs>
+                <w:tab w:val="left" w:pos="567"/>
+              </w:tabs>
+              <w:spacing w:line="300" w:lineRule="exact"/>
+              <w:rPr>
+                <w:rFonts w:ascii="標楷體" w:hAnsi="標楷體"/>
+              </w:rPr>
+            </w:pPr>
+            <w:r>
+              <w:rPr>
+                <w:rFonts w:ascii="標楷體" w:hAnsi="標楷體"/>
+              </w:rPr>
+              <w:t xml:space="preserve">              AND "OpenAcDate" = :entdy </w:t>
+            </w:r>
+          </w:p>
+          <w:p>
+            <w:pPr>
+              <w:tabs>
+                <w:tab w:val="left" w:pos="567"/>
+              </w:tabs>
+              <w:spacing w:line="300" w:lineRule="exact"/>
+              <w:rPr>
+                <w:rFonts w:ascii="標楷體" w:hAnsi="標楷體"/>
+              </w:rPr>
+            </w:pPr>
+            <w:r>
+              <w:rPr>
+                <w:rFonts w:ascii="標楷體" w:hAnsi="標楷體"/>
+              </w:rPr>
+              <w:lastRenderedPageBreak/>
+              <w:t xml:space="preserve">            ) A2 ON A2."CustNo" = ViableCusts."CustNo" </w:t>
+            </w:r>
+          </w:p>
+          <w:p>
+            <w:pPr>
+              <w:tabs>
+                <w:tab w:val="left" w:pos="567"/>
+              </w:tabs>
+              <w:spacing w:line="300" w:lineRule="exact"/>
+              <w:rPr>
+                <w:rFonts w:ascii="標楷體" w:hAnsi="標楷體"/>
+              </w:rPr>
+            </w:pPr>
+            <w:r>
+              <w:rPr>
+                <w:rFonts w:ascii="標楷體" w:hAnsi="標楷體"/>
+              </w:rPr>
+              <w:t xml:space="preserve">                AND ViableCusts."Status" = 2 </w:t>
+            </w:r>
+          </w:p>
+          <w:p>
+            <w:pPr>
+              <w:tabs>
+                <w:tab w:val="left" w:pos="567"/>
+              </w:tabs>
+              <w:spacing w:line="300" w:lineRule="exact"/>
+              <w:rPr>
+                <w:rFonts w:ascii="標楷體" w:hAnsi="標楷體"/>
+              </w:rPr>
+            </w:pPr>
+            <w:r>
+              <w:rPr>
+                <w:rFonts w:ascii="標楷體" w:hAnsi="標楷體"/>
+              </w:rPr>
+              <w:t xml:space="preserve">LEFT JOIN "CustMain" C ON C."CustNo" = ViableCusts."CustNo" </w:t>
+            </w:r>
+          </w:p>
+          <w:p>
+            <w:pPr>
+              <w:tabs>
+                <w:tab w:val="left" w:pos="567"/>
+              </w:tabs>
+              <w:spacing w:line="300" w:lineRule="exact"/>
+              <w:rPr>
+                <w:rFonts w:ascii="標楷體" w:hAnsi="標楷體"/>
+              </w:rPr>
+            </w:pPr>
+            <w:r>
+              <w:rPr>
+                <w:rFonts w:ascii="標楷體" w:hAnsi="標楷體"/>
+              </w:rPr>
+              <w:t xml:space="preserve">LEFT JOIN "CdCity" CT  ON CT."CityCode" = ViableCusts."CityCode" </w:t>
+            </w:r>
+          </w:p>
+          <w:p>
+            <w:pPr>
+              <w:tabs>
+                <w:tab w:val="left" w:pos="567"/>
+              </w:tabs>
+              <w:spacing w:line="300" w:lineRule="exact"/>
+              <w:rPr>
+                <w:rFonts w:ascii="標楷體" w:hAnsi="標楷體"/>
+              </w:rPr>
+            </w:pPr>
+            <w:r>
+              <w:rPr>
+                <w:rFonts w:ascii="標楷體" w:hAnsi="標楷體"/>
+              </w:rPr>
+              <w:t xml:space="preserve">WHERE NVL(A."RvBal", 0) &gt; 0 </w:t>
+            </w:r>
+          </w:p>
+          <w:p>
+            <w:pPr>
+              <w:tabs>
+                <w:tab w:val="left" w:pos="567"/>
+              </w:tabs>
+              <w:spacing w:line="300" w:lineRule="exact"/>
+              <w:rPr>
+                <w:rFonts w:ascii="標楷體" w:hAnsi="標楷體"/>
+              </w:rPr>
+            </w:pPr>
+            <w:r>
+              <w:rPr>
+                <w:rFonts w:ascii="標楷體" w:hAnsi="標楷體"/>
+              </w:rPr>
+              <w:tab/>
+              <w:t>OR NVL(A2."RvBal", 0) &gt; 0</w:t>
             </w:r>
           </w:p>
         </w:tc>
@@ -2926,9 +3178,12 @@
           <w:rFonts w:ascii="標楷體" w:hAnsi="標楷體" w:hint="eastAsia"/>
           <w:sz w:val="24"/>
         </w:rPr>
+        <w:lastRenderedPageBreak/>
         <w:t>【樣張底稿】:</w:t>
       </w:r>
     </w:p>
+    <w:bookmarkStart w:id="5" w:name="_MON_1751458353"/>
+    <w:bookmarkEnd w:id="5"/>
     <w:p>
       <w:pPr>
         <w:pStyle w:val="3TEXT"/>
@@ -2954,10 +3209,10 @@
             <v:path o:extrusionok="f" gradientshapeok="t" o:connecttype="rect"/>
             <o:lock v:ext="edit" aspectratio="t"/>
           </v:shapetype>
-          <v:shape id="_x0000_i1028" type="#_x0000_t75" style="width:75.5pt;height:51pt" o:ole="">
+          <v:shape id="_x0000_i1027" type="#_x0000_t75" style="width:75.5pt;height:51pt" o:ole="">
             <v:imagedata r:id="rId9" o:title=""/>
           </v:shape>
-          <o:OLEObject Type="Embed" ProgID="Excel.Sheet.12" ShapeID="_x0000_i1028" DrawAspect="Icon" ObjectID="_1751117144" r:id="rId10"/>
+          <o:OLEObject Type="Embed" ProgID="Excel.Sheet.12" ShapeID="_x0000_i1027" DrawAspect="Icon" ObjectID="_1751459417" r:id="rId10"/>
         </w:object>
       </w:r>
     </w:p>

</xml_diff>